<commit_message>
End of Phase 1
</commit_message>
<xml_diff>
--- a/Document.docx
+++ b/Document.docx
@@ -4,179 +4,361 @@
   <w:body>
     <w:p>
       <w:pPr>
-        <w:jc w:val="right"/>
-      </w:pPr>
-      <w:r>
-        <w:rPr>
-          <w:rFonts w:cs="Arial"/>
+        <w:bidi/>
+        <w:jc w:val="center"/>
+        <w:rPr>
+          <w:rFonts w:cs="B Nazanin"/>
+          <w:b/>
+          <w:bCs/>
+          <w:sz w:val="32"/>
+          <w:szCs w:val="32"/>
+          <w:rtl/>
+          <w:lang w:bidi="fa-IR"/>
+        </w:rPr>
+      </w:pPr>
+      <w:r>
+        <w:rPr>
+          <w:rFonts w:cs="B Nazanin" w:hint="cs"/>
+          <w:b/>
+          <w:bCs/>
+          <w:sz w:val="32"/>
+          <w:szCs w:val="32"/>
+          <w:rtl/>
+          <w:lang w:bidi="fa-IR"/>
+        </w:rPr>
+        <w:t>داکیومنت پروژه (نرم افزار حسابداری شخصی)</w:t>
+      </w:r>
+    </w:p>
+    <w:p>
+      <w:pPr>
+        <w:bidi/>
+        <w:rPr>
+          <w:rFonts w:cs="B Nazanin"/>
+          <w:b/>
+          <w:bCs/>
+          <w:sz w:val="32"/>
+          <w:szCs w:val="32"/>
+          <w:rtl/>
+          <w:lang w:bidi="fa-IR"/>
+        </w:rPr>
+      </w:pPr>
+      <w:r>
+        <w:rPr>
+          <w:rFonts w:cs="B Nazanin" w:hint="cs"/>
+          <w:b/>
+          <w:bCs/>
+          <w:sz w:val="32"/>
+          <w:szCs w:val="32"/>
+          <w:rtl/>
+          <w:lang w:bidi="fa-IR"/>
+        </w:rPr>
+        <w:t xml:space="preserve">عرفان قاسمیان                                </w:t>
+      </w:r>
+      <w:r>
+        <w:rPr>
+          <w:rFonts w:cs="B Nazanin" w:hint="cs"/>
+          <w:b/>
+          <w:bCs/>
+          <w:sz w:val="32"/>
+          <w:szCs w:val="32"/>
+          <w:rtl/>
+          <w:lang w:bidi="fa-IR"/>
+        </w:rPr>
+        <w:t xml:space="preserve">   </w:t>
+      </w:r>
+      <w:r>
+        <w:rPr>
+          <w:rFonts w:cs="B Nazanin" w:hint="cs"/>
+          <w:b/>
+          <w:bCs/>
+          <w:sz w:val="32"/>
+          <w:szCs w:val="32"/>
+          <w:rtl/>
+          <w:lang w:bidi="fa-IR"/>
+        </w:rPr>
+        <w:t xml:space="preserve">                                                       402521495</w:t>
+      </w:r>
+    </w:p>
+    <w:p>
+      <w:pPr>
+        <w:bidi/>
+        <w:rPr>
+          <w:rFonts w:cs="B Nazanin"/>
+          <w:b/>
+          <w:bCs/>
+          <w:sz w:val="32"/>
+          <w:szCs w:val="32"/>
+          <w:rtl/>
+          <w:lang w:bidi="fa-IR"/>
+        </w:rPr>
+      </w:pPr>
+      <w:r>
+        <w:rPr>
+          <w:rFonts w:cs="B Nazanin" w:hint="cs"/>
+          <w:b/>
+          <w:bCs/>
+          <w:sz w:val="32"/>
+          <w:szCs w:val="32"/>
+          <w:rtl/>
+          <w:lang w:bidi="fa-IR"/>
+        </w:rPr>
+        <w:t xml:space="preserve">آرین سعیدکندری                             </w:t>
+      </w:r>
+      <w:r>
+        <w:rPr>
+          <w:rFonts w:cs="B Nazanin" w:hint="cs"/>
+          <w:b/>
+          <w:bCs/>
+          <w:sz w:val="32"/>
+          <w:szCs w:val="32"/>
+          <w:rtl/>
+          <w:lang w:bidi="fa-IR"/>
+        </w:rPr>
+        <w:t xml:space="preserve">                                    </w:t>
+      </w:r>
+      <w:r>
+        <w:rPr>
+          <w:rFonts w:cs="B Nazanin" w:hint="cs"/>
+          <w:b/>
+          <w:bCs/>
+          <w:sz w:val="32"/>
+          <w:szCs w:val="32"/>
+          <w:rtl/>
+          <w:lang w:bidi="fa-IR"/>
+        </w:rPr>
+        <w:t xml:space="preserve">                     402521306</w:t>
+      </w:r>
+    </w:p>
+    <w:p>
+      <w:pPr>
+        <w:bidi/>
+        <w:rPr>
+          <w:rFonts w:cs="B Nazanin"/>
+          <w:sz w:val="28"/>
+          <w:szCs w:val="28"/>
+        </w:rPr>
+      </w:pPr>
+      <w:r>
+        <w:rPr>
+          <w:rFonts w:cs="B Nazanin"/>
+          <w:sz w:val="28"/>
+          <w:szCs w:val="28"/>
           <w:rtl/>
         </w:rPr>
         <w:t>ا</w:t>
       </w:r>
       <w:r>
         <w:rPr>
-          <w:rFonts w:cs="Arial" w:hint="cs"/>
+          <w:rFonts w:cs="B Nazanin" w:hint="cs"/>
+          <w:sz w:val="28"/>
+          <w:szCs w:val="28"/>
           <w:rtl/>
         </w:rPr>
         <w:t>ی</w:t>
       </w:r>
       <w:r>
         <w:rPr>
-          <w:rFonts w:cs="Arial" w:hint="eastAsia"/>
+          <w:rFonts w:cs="B Nazanin" w:hint="eastAsia"/>
+          <w:sz w:val="28"/>
+          <w:szCs w:val="28"/>
           <w:rtl/>
         </w:rPr>
         <w:t>ن</w:t>
       </w:r>
       <w:r>
         <w:rPr>
-          <w:rFonts w:cs="Arial"/>
+          <w:rFonts w:cs="B Nazanin"/>
+          <w:sz w:val="28"/>
+          <w:szCs w:val="28"/>
           <w:rtl/>
         </w:rPr>
         <w:t xml:space="preserve"> پروژه رو با استفاده از ک</w:t>
       </w:r>
       <w:r>
         <w:rPr>
-          <w:rFonts w:cs="Arial" w:hint="cs"/>
+          <w:rFonts w:cs="B Nazanin" w:hint="cs"/>
+          <w:sz w:val="28"/>
+          <w:szCs w:val="28"/>
           <w:rtl/>
         </w:rPr>
         <w:t>ی</w:t>
       </w:r>
       <w:r>
         <w:rPr>
-          <w:rFonts w:cs="Arial" w:hint="eastAsia"/>
+          <w:rFonts w:cs="B Nazanin" w:hint="eastAsia"/>
+          <w:sz w:val="28"/>
+          <w:szCs w:val="28"/>
           <w:rtl/>
         </w:rPr>
         <w:t>وت</w:t>
       </w:r>
       <w:r>
         <w:rPr>
-          <w:rFonts w:cs="Arial" w:hint="cs"/>
+          <w:rFonts w:cs="B Nazanin" w:hint="cs"/>
+          <w:sz w:val="28"/>
+          <w:szCs w:val="28"/>
           <w:rtl/>
         </w:rPr>
         <w:t>ی</w:t>
       </w:r>
       <w:r>
         <w:rPr>
-          <w:rFonts w:cs="Arial"/>
+          <w:rFonts w:cs="B Nazanin"/>
+          <w:sz w:val="28"/>
+          <w:szCs w:val="28"/>
           <w:rtl/>
         </w:rPr>
         <w:t xml:space="preserve"> د</w:t>
       </w:r>
       <w:r>
         <w:rPr>
-          <w:rFonts w:cs="Arial" w:hint="cs"/>
+          <w:rFonts w:cs="B Nazanin" w:hint="cs"/>
+          <w:sz w:val="28"/>
+          <w:szCs w:val="28"/>
           <w:rtl/>
         </w:rPr>
         <w:t>ی</w:t>
       </w:r>
       <w:r>
         <w:rPr>
-          <w:rFonts w:cs="Arial" w:hint="eastAsia"/>
+          <w:rFonts w:cs="B Nazanin" w:hint="eastAsia"/>
+          <w:sz w:val="28"/>
+          <w:szCs w:val="28"/>
           <w:rtl/>
         </w:rPr>
         <w:t>زار</w:t>
       </w:r>
       <w:r>
         <w:rPr>
-          <w:rFonts w:cs="Arial" w:hint="cs"/>
+          <w:rFonts w:cs="B Nazanin" w:hint="cs"/>
+          <w:sz w:val="28"/>
+          <w:szCs w:val="28"/>
           <w:rtl/>
         </w:rPr>
         <w:t>ی</w:t>
       </w:r>
       <w:r>
         <w:rPr>
-          <w:rFonts w:cs="Arial" w:hint="eastAsia"/>
+          <w:rFonts w:cs="B Nazanin" w:hint="eastAsia"/>
+          <w:sz w:val="28"/>
+          <w:szCs w:val="28"/>
           <w:rtl/>
         </w:rPr>
         <w:t>نر</w:t>
       </w:r>
       <w:r>
         <w:rPr>
-          <w:rFonts w:cs="Arial"/>
+          <w:rFonts w:cs="B Nazanin"/>
+          <w:sz w:val="28"/>
+          <w:szCs w:val="28"/>
           <w:rtl/>
         </w:rPr>
         <w:t xml:space="preserve"> و پا</w:t>
       </w:r>
       <w:r>
         <w:rPr>
-          <w:rFonts w:cs="Arial" w:hint="cs"/>
+          <w:rFonts w:cs="B Nazanin" w:hint="cs"/>
+          <w:sz w:val="28"/>
+          <w:szCs w:val="28"/>
           <w:rtl/>
         </w:rPr>
         <w:t>ی</w:t>
       </w:r>
       <w:r>
         <w:rPr>
-          <w:rFonts w:cs="Arial" w:hint="eastAsia"/>
+          <w:rFonts w:cs="B Nazanin" w:hint="eastAsia"/>
+          <w:sz w:val="28"/>
+          <w:szCs w:val="28"/>
           <w:rtl/>
         </w:rPr>
         <w:t>ک</w:t>
       </w:r>
       <w:r>
         <w:rPr>
-          <w:rFonts w:cs="Arial" w:hint="cs"/>
+          <w:rFonts w:cs="B Nazanin" w:hint="cs"/>
+          <w:sz w:val="28"/>
+          <w:szCs w:val="28"/>
           <w:rtl/>
         </w:rPr>
         <w:t>ی</w:t>
       </w:r>
       <w:r>
         <w:rPr>
-          <w:rFonts w:cs="Arial" w:hint="eastAsia"/>
+          <w:rFonts w:cs="B Nazanin" w:hint="eastAsia"/>
+          <w:sz w:val="28"/>
+          <w:szCs w:val="28"/>
           <w:rtl/>
         </w:rPr>
         <w:t>وت</w:t>
       </w:r>
       <w:r>
         <w:rPr>
-          <w:rFonts w:cs="Arial" w:hint="cs"/>
+          <w:rFonts w:cs="B Nazanin" w:hint="cs"/>
+          <w:sz w:val="28"/>
+          <w:szCs w:val="28"/>
           <w:rtl/>
         </w:rPr>
         <w:t>ی</w:t>
       </w:r>
       <w:r>
         <w:rPr>
-          <w:rFonts w:cs="Arial"/>
+          <w:rFonts w:cs="B Nazanin"/>
+          <w:sz w:val="28"/>
+          <w:szCs w:val="28"/>
           <w:rtl/>
         </w:rPr>
         <w:t xml:space="preserve"> 6 پ</w:t>
       </w:r>
       <w:r>
         <w:rPr>
-          <w:rFonts w:cs="Arial" w:hint="cs"/>
+          <w:rFonts w:cs="B Nazanin" w:hint="cs"/>
+          <w:sz w:val="28"/>
+          <w:szCs w:val="28"/>
           <w:rtl/>
         </w:rPr>
         <w:t>ی</w:t>
       </w:r>
       <w:r>
         <w:rPr>
-          <w:rFonts w:cs="Arial" w:hint="eastAsia"/>
+          <w:rFonts w:cs="B Nazanin" w:hint="eastAsia"/>
+          <w:sz w:val="28"/>
+          <w:szCs w:val="28"/>
           <w:rtl/>
         </w:rPr>
         <w:t>اده</w:t>
       </w:r>
       <w:r>
         <w:rPr>
-          <w:rFonts w:cs="Arial"/>
+          <w:rFonts w:cs="B Nazanin"/>
+          <w:sz w:val="28"/>
+          <w:szCs w:val="28"/>
           <w:rtl/>
         </w:rPr>
         <w:t xml:space="preserve"> کرد</w:t>
       </w:r>
       <w:r>
         <w:rPr>
-          <w:rFonts w:cs="Arial" w:hint="cs"/>
+          <w:rFonts w:cs="B Nazanin" w:hint="cs"/>
+          <w:sz w:val="28"/>
+          <w:szCs w:val="28"/>
           <w:rtl/>
         </w:rPr>
         <w:t>ی</w:t>
       </w:r>
       <w:r>
         <w:rPr>
-          <w:rFonts w:cs="Arial" w:hint="eastAsia"/>
+          <w:rFonts w:cs="B Nazanin" w:hint="eastAsia"/>
+          <w:sz w:val="28"/>
+          <w:szCs w:val="28"/>
           <w:rtl/>
         </w:rPr>
         <w:t>م</w:t>
       </w:r>
       <w:r>
         <w:rPr>
-          <w:rFonts w:cs="Arial" w:hint="cs"/>
+          <w:rFonts w:cs="B Nazanin" w:hint="cs"/>
+          <w:sz w:val="28"/>
+          <w:szCs w:val="28"/>
           <w:rtl/>
         </w:rPr>
         <w:t>.</w:t>
@@ -184,78 +366,100 @@
     </w:p>
     <w:p>
       <w:pPr>
-        <w:jc w:val="right"/>
-        <w:rPr>
-          <w:rFonts w:cs="Arial" w:hint="cs"/>
-          <w:lang w:bidi="fa-IR"/>
-        </w:rPr>
-      </w:pPr>
-      <w:r>
-        <w:rPr>
-          <w:rFonts w:cs="Arial" w:hint="eastAsia"/>
+        <w:bidi/>
+        <w:rPr>
+          <w:rFonts w:cs="B Nazanin"/>
+          <w:sz w:val="28"/>
+          <w:szCs w:val="28"/>
+          <w:lang w:bidi="fa-IR"/>
+        </w:rPr>
+      </w:pPr>
+      <w:r>
+        <w:rPr>
+          <w:rFonts w:cs="B Nazanin" w:hint="eastAsia"/>
+          <w:sz w:val="28"/>
+          <w:szCs w:val="28"/>
           <w:rtl/>
         </w:rPr>
         <w:t>موارد</w:t>
       </w:r>
       <w:r>
         <w:rPr>
-          <w:rFonts w:cs="Arial"/>
+          <w:rFonts w:cs="B Nazanin"/>
+          <w:sz w:val="28"/>
+          <w:szCs w:val="28"/>
           <w:rtl/>
         </w:rPr>
         <w:t xml:space="preserve"> مورد ن</w:t>
       </w:r>
       <w:r>
         <w:rPr>
-          <w:rFonts w:cs="Arial" w:hint="cs"/>
+          <w:rFonts w:cs="B Nazanin" w:hint="cs"/>
+          <w:sz w:val="28"/>
+          <w:szCs w:val="28"/>
           <w:rtl/>
         </w:rPr>
         <w:t>ی</w:t>
       </w:r>
       <w:r>
         <w:rPr>
-          <w:rFonts w:cs="Arial" w:hint="eastAsia"/>
+          <w:rFonts w:cs="B Nazanin" w:hint="eastAsia"/>
+          <w:sz w:val="28"/>
+          <w:szCs w:val="28"/>
           <w:rtl/>
         </w:rPr>
         <w:t>از</w:t>
       </w:r>
       <w:r>
         <w:rPr>
-          <w:rFonts w:cs="Arial"/>
+          <w:rFonts w:cs="B Nazanin"/>
+          <w:sz w:val="28"/>
+          <w:szCs w:val="28"/>
           <w:rtl/>
         </w:rPr>
         <w:t xml:space="preserve"> برا</w:t>
       </w:r>
       <w:r>
         <w:rPr>
-          <w:rFonts w:cs="Arial" w:hint="cs"/>
+          <w:rFonts w:cs="B Nazanin" w:hint="cs"/>
+          <w:sz w:val="28"/>
+          <w:szCs w:val="28"/>
           <w:rtl/>
         </w:rPr>
         <w:t>ی</w:t>
       </w:r>
       <w:r>
         <w:rPr>
-          <w:rFonts w:cs="Arial"/>
+          <w:rFonts w:cs="B Nazanin"/>
+          <w:sz w:val="28"/>
+          <w:szCs w:val="28"/>
           <w:rtl/>
         </w:rPr>
         <w:t xml:space="preserve"> اجرا</w:t>
       </w:r>
       <w:r>
         <w:rPr>
-          <w:rFonts w:cs="Arial" w:hint="cs"/>
+          <w:rFonts w:cs="B Nazanin" w:hint="cs"/>
+          <w:sz w:val="28"/>
+          <w:szCs w:val="28"/>
           <w:rtl/>
         </w:rPr>
         <w:t>ی</w:t>
       </w:r>
       <w:r>
         <w:rPr>
-          <w:rFonts w:cs="Arial"/>
+          <w:rFonts w:cs="B Nazanin"/>
+          <w:sz w:val="28"/>
+          <w:szCs w:val="28"/>
           <w:rtl/>
         </w:rPr>
         <w:t xml:space="preserve"> برنامه</w:t>
       </w:r>
       <w:r>
         <w:rPr>
-          <w:rFonts w:cs="Arial" w:hint="cs"/>
+          <w:rFonts w:cs="B Nazanin" w:hint="cs"/>
+          <w:sz w:val="28"/>
+          <w:szCs w:val="28"/>
           <w:rtl/>
           <w:lang w:bidi="fa-IR"/>
         </w:rPr>
@@ -264,14 +468,24 @@
     </w:p>
     <w:p>
       <w:pPr>
-        <w:rPr>
-          <w:rFonts w:cs="Arial"/>
-          <w:lang w:bidi="fa-IR"/>
-        </w:rPr>
-      </w:pPr>
-      <w:r>
-        <w:rPr>
-          <w:rFonts w:cs="Arial"/>
+        <w:pStyle w:val="ListParagraph"/>
+        <w:numPr>
+          <w:ilvl w:val="0"/>
+          <w:numId w:val="1"/>
+        </w:numPr>
+        <w:bidi/>
+        <w:rPr>
+          <w:rFonts w:cs="B Nazanin"/>
+          <w:sz w:val="28"/>
+          <w:szCs w:val="28"/>
+          <w:lang w:bidi="fa-IR"/>
+        </w:rPr>
+      </w:pPr>
+      <w:r>
+        <w:rPr>
+          <w:rFonts w:cs="B Nazanin"/>
+          <w:sz w:val="28"/>
+          <w:szCs w:val="28"/>
           <w:lang w:bidi="fa-IR"/>
         </w:rPr>
         <w:t>Pyqt6</w:t>
@@ -279,14 +493,24 @@
     </w:p>
     <w:p>
       <w:pPr>
-        <w:rPr>
-          <w:rFonts w:cs="Arial"/>
-          <w:lang w:bidi="fa-IR"/>
-        </w:rPr>
-      </w:pPr>
-      <w:r>
-        <w:rPr>
-          <w:rFonts w:cs="Arial"/>
+        <w:pStyle w:val="ListParagraph"/>
+        <w:numPr>
+          <w:ilvl w:val="0"/>
+          <w:numId w:val="1"/>
+        </w:numPr>
+        <w:bidi/>
+        <w:rPr>
+          <w:rFonts w:cs="B Nazanin"/>
+          <w:sz w:val="28"/>
+          <w:szCs w:val="28"/>
+          <w:lang w:bidi="fa-IR"/>
+        </w:rPr>
+      </w:pPr>
+      <w:r>
+        <w:rPr>
+          <w:rFonts w:cs="B Nazanin"/>
+          <w:sz w:val="28"/>
+          <w:szCs w:val="28"/>
           <w:lang w:bidi="fa-IR"/>
         </w:rPr>
         <w:t>Pandas</w:t>
@@ -294,48 +518,74 @@
     </w:p>
     <w:p>
       <w:pPr>
-        <w:rPr>
-          <w:rFonts w:cs="Arial"/>
-          <w:lang w:bidi="fa-IR"/>
-        </w:rPr>
-      </w:pPr>
-      <w:proofErr w:type="spellStart"/>
-      <w:r>
-        <w:rPr>
-          <w:rFonts w:cs="Arial"/>
+        <w:pStyle w:val="ListParagraph"/>
+        <w:numPr>
+          <w:ilvl w:val="0"/>
+          <w:numId w:val="1"/>
+        </w:numPr>
+        <w:bidi/>
+        <w:rPr>
+          <w:rFonts w:cs="B Nazanin"/>
+          <w:sz w:val="28"/>
+          <w:szCs w:val="28"/>
+          <w:lang w:bidi="fa-IR"/>
+        </w:rPr>
+      </w:pPr>
+      <w:r>
+        <w:rPr>
+          <w:rFonts w:cs="B Nazanin"/>
+          <w:sz w:val="28"/>
+          <w:szCs w:val="28"/>
           <w:lang w:bidi="fa-IR"/>
         </w:rPr>
         <w:t>Numpy</w:t>
       </w:r>
-      <w:proofErr w:type="spellEnd"/>
-    </w:p>
-    <w:p>
-      <w:pPr>
-        <w:rPr>
-          <w:rFonts w:cs="Arial"/>
-          <w:lang w:bidi="fa-IR"/>
-        </w:rPr>
-      </w:pPr>
-      <w:proofErr w:type="spellStart"/>
-      <w:r>
-        <w:rPr>
-          <w:rFonts w:cs="Arial"/>
+    </w:p>
+    <w:p>
+      <w:pPr>
+        <w:pStyle w:val="ListParagraph"/>
+        <w:numPr>
+          <w:ilvl w:val="0"/>
+          <w:numId w:val="1"/>
+        </w:numPr>
+        <w:bidi/>
+        <w:rPr>
+          <w:rFonts w:cs="B Nazanin"/>
+          <w:sz w:val="28"/>
+          <w:szCs w:val="28"/>
+          <w:lang w:bidi="fa-IR"/>
+        </w:rPr>
+      </w:pPr>
+      <w:r>
+        <w:rPr>
+          <w:rFonts w:cs="B Nazanin"/>
+          <w:sz w:val="28"/>
+          <w:szCs w:val="28"/>
           <w:lang w:bidi="fa-IR"/>
         </w:rPr>
         <w:t>Openpyxl</w:t>
       </w:r>
-      <w:proofErr w:type="spellEnd"/>
-    </w:p>
-    <w:p>
-      <w:pPr>
-        <w:rPr>
-          <w:rFonts w:cs="Arial"/>
-          <w:lang w:bidi="fa-IR"/>
-        </w:rPr>
-      </w:pPr>
-      <w:r>
-        <w:rPr>
-          <w:rFonts w:cs="Arial"/>
+    </w:p>
+    <w:p>
+      <w:pPr>
+        <w:pStyle w:val="ListParagraph"/>
+        <w:numPr>
+          <w:ilvl w:val="0"/>
+          <w:numId w:val="1"/>
+        </w:numPr>
+        <w:bidi/>
+        <w:rPr>
+          <w:rFonts w:cs="B Nazanin"/>
+          <w:sz w:val="28"/>
+          <w:szCs w:val="28"/>
+          <w:lang w:bidi="fa-IR"/>
+        </w:rPr>
+      </w:pPr>
+      <w:r>
+        <w:rPr>
+          <w:rFonts w:cs="B Nazanin"/>
+          <w:sz w:val="28"/>
+          <w:szCs w:val="28"/>
           <w:lang w:bidi="fa-IR"/>
         </w:rPr>
         <w:t>Time</w:t>
@@ -343,14 +593,24 @@
     </w:p>
     <w:p>
       <w:pPr>
-        <w:rPr>
-          <w:rFonts w:cs="Arial"/>
-          <w:lang w:bidi="fa-IR"/>
-        </w:rPr>
-      </w:pPr>
-      <w:r>
-        <w:rPr>
-          <w:rFonts w:cs="Arial"/>
+        <w:pStyle w:val="ListParagraph"/>
+        <w:numPr>
+          <w:ilvl w:val="0"/>
+          <w:numId w:val="1"/>
+        </w:numPr>
+        <w:bidi/>
+        <w:rPr>
+          <w:rFonts w:cs="B Nazanin"/>
+          <w:sz w:val="28"/>
+          <w:szCs w:val="28"/>
+          <w:lang w:bidi="fa-IR"/>
+        </w:rPr>
+      </w:pPr>
+      <w:r>
+        <w:rPr>
+          <w:rFonts w:cs="B Nazanin"/>
+          <w:sz w:val="28"/>
+          <w:szCs w:val="28"/>
           <w:lang w:bidi="fa-IR"/>
         </w:rPr>
         <w:t>Re</w:t>
@@ -358,16 +618,20 @@
     </w:p>
     <w:p>
       <w:pPr>
-        <w:jc w:val="right"/>
-        <w:rPr>
-          <w:rFonts w:cs="Arial"/>
-          <w:rtl/>
-          <w:lang w:bidi="fa-IR"/>
-        </w:rPr>
-      </w:pPr>
-      <w:r>
-        <w:rPr>
-          <w:rFonts w:cs="Arial" w:hint="cs"/>
+        <w:bidi/>
+        <w:rPr>
+          <w:rFonts w:cs="B Nazanin"/>
+          <w:sz w:val="28"/>
+          <w:szCs w:val="28"/>
+          <w:rtl/>
+          <w:lang w:bidi="fa-IR"/>
+        </w:rPr>
+      </w:pPr>
+      <w:r>
+        <w:rPr>
+          <w:rFonts w:cs="B Nazanin" w:hint="cs"/>
+          <w:sz w:val="28"/>
+          <w:szCs w:val="28"/>
           <w:rtl/>
           <w:lang w:bidi="fa-IR"/>
         </w:rPr>
@@ -376,15 +640,19 @@
     </w:p>
     <w:p>
       <w:pPr>
-        <w:jc w:val="right"/>
-        <w:rPr>
-          <w:rFonts w:cs="Arial" w:hint="cs"/>
-          <w:lang w:bidi="fa-IR"/>
-        </w:rPr>
-      </w:pPr>
-      <w:r>
-        <w:rPr>
-          <w:rFonts w:cs="Arial"/>
+        <w:bidi/>
+        <w:rPr>
+          <w:rFonts w:cs="B Nazanin"/>
+          <w:sz w:val="28"/>
+          <w:szCs w:val="28"/>
+          <w:lang w:bidi="fa-IR"/>
+        </w:rPr>
+      </w:pPr>
+      <w:r>
+        <w:rPr>
+          <w:rFonts w:cs="B Nazanin"/>
+          <w:sz w:val="28"/>
+          <w:szCs w:val="28"/>
           <w:lang w:bidi="fa-IR"/>
         </w:rPr>
         <w:t>Source_code.py</w:t>
@@ -392,15 +660,20 @@
     </w:p>
     <w:p>
       <w:pPr>
-        <w:jc w:val="right"/>
-        <w:rPr>
-          <w:rtl/>
-          <w:lang w:bidi="fa-IR"/>
-        </w:rPr>
-      </w:pPr>
-      <w:r>
-        <w:rPr>
-          <w:rFonts w:hint="cs"/>
+        <w:bidi/>
+        <w:rPr>
+          <w:rFonts w:cs="B Nazanin"/>
+          <w:sz w:val="28"/>
+          <w:szCs w:val="28"/>
+          <w:rtl/>
+          <w:lang w:bidi="fa-IR"/>
+        </w:rPr>
+      </w:pPr>
+      <w:r>
+        <w:rPr>
+          <w:rFonts w:cs="B Nazanin" w:hint="cs"/>
+          <w:sz w:val="28"/>
+          <w:szCs w:val="28"/>
           <w:rtl/>
           <w:lang w:bidi="fa-IR"/>
         </w:rPr>
@@ -409,45 +682,49 @@
     </w:p>
     <w:p>
       <w:pPr>
-        <w:jc w:val="right"/>
-        <w:rPr>
-          <w:lang w:bidi="fa-IR"/>
-        </w:rPr>
-      </w:pPr>
-      <w:r>
-        <w:rPr>
-          <w:rFonts w:hint="cs"/>
+        <w:bidi/>
+        <w:rPr>
+          <w:rFonts w:cs="B Nazanin"/>
+          <w:sz w:val="28"/>
+          <w:szCs w:val="28"/>
+          <w:rtl/>
+          <w:lang w:bidi="fa-IR"/>
+        </w:rPr>
+      </w:pPr>
+      <w:r>
+        <w:rPr>
+          <w:rFonts w:cs="B Nazanin" w:hint="cs"/>
+          <w:sz w:val="28"/>
+          <w:szCs w:val="28"/>
           <w:rtl/>
           <w:lang w:bidi="fa-IR"/>
         </w:rPr>
         <w:t xml:space="preserve">برای ریسپانسیو شدن برنامه از </w:t>
       </w:r>
-    </w:p>
-    <w:p>
-      <w:pPr>
-        <w:rPr>
-          <w:rtl/>
-          <w:lang w:bidi="fa-IR"/>
-        </w:rPr>
-      </w:pPr>
-      <w:r>
-        <w:rPr>
+      <w:r>
+        <w:rPr>
+          <w:rFonts w:cs="B Nazanin"/>
+          <w:sz w:val="28"/>
+          <w:szCs w:val="28"/>
           <w:lang w:bidi="fa-IR"/>
         </w:rPr>
         <w:t>Grid layout</w:t>
       </w:r>
-    </w:p>
-    <w:p>
-      <w:pPr>
-        <w:jc w:val="right"/>
-        <w:rPr>
-          <w:rtl/>
-          <w:lang w:bidi="fa-IR"/>
-        </w:rPr>
-      </w:pPr>
-      <w:r>
-        <w:rPr>
-          <w:rFonts w:hint="cs"/>
+      <w:r>
+        <w:rPr>
+          <w:rFonts w:cs="B Nazanin" w:hint="cs"/>
+          <w:sz w:val="28"/>
+          <w:szCs w:val="28"/>
+          <w:rtl/>
+          <w:lang w:bidi="fa-IR"/>
+        </w:rPr>
+        <w:t xml:space="preserve"> </w:t>
+      </w:r>
+      <w:r>
+        <w:rPr>
+          <w:rFonts w:cs="B Nazanin" w:hint="cs"/>
+          <w:sz w:val="28"/>
+          <w:szCs w:val="28"/>
           <w:rtl/>
           <w:lang w:bidi="fa-IR"/>
         </w:rPr>
@@ -456,15 +733,20 @@
     </w:p>
     <w:p>
       <w:pPr>
-        <w:jc w:val="right"/>
-        <w:rPr>
-          <w:rtl/>
-          <w:lang w:bidi="fa-IR"/>
-        </w:rPr>
-      </w:pPr>
-      <w:r>
-        <w:rPr>
-          <w:rFonts w:hint="cs"/>
+        <w:bidi/>
+        <w:rPr>
+          <w:rFonts w:cs="B Nazanin"/>
+          <w:sz w:val="28"/>
+          <w:szCs w:val="28"/>
+          <w:rtl/>
+          <w:lang w:bidi="fa-IR"/>
+        </w:rPr>
+      </w:pPr>
+      <w:r>
+        <w:rPr>
+          <w:rFonts w:cs="B Nazanin" w:hint="cs"/>
+          <w:sz w:val="28"/>
+          <w:szCs w:val="28"/>
           <w:rtl/>
           <w:lang w:bidi="fa-IR"/>
         </w:rPr>
@@ -473,73 +755,40 @@
     </w:p>
     <w:p>
       <w:pPr>
-        <w:rPr>
-          <w:lang w:bidi="fa-IR"/>
-        </w:rPr>
-      </w:pPr>
-      <w:proofErr w:type="spellStart"/>
-      <w:r>
-        <w:rPr>
-          <w:lang w:bidi="fa-IR"/>
-        </w:rPr>
-        <w:t>windowLogin</w:t>
-      </w:r>
-      <w:proofErr w:type="spellEnd"/>
-      <w:r>
-        <w:rPr>
-          <w:lang w:bidi="fa-IR"/>
-        </w:rPr>
-        <w:t xml:space="preserve">, </w:t>
-      </w:r>
-      <w:proofErr w:type="spellStart"/>
-      <w:r>
-        <w:rPr>
-          <w:lang w:bidi="fa-IR"/>
-        </w:rPr>
-        <w:t>windowRecoveryPass</w:t>
-      </w:r>
-      <w:proofErr w:type="spellEnd"/>
-      <w:r>
-        <w:rPr>
-          <w:lang w:bidi="fa-IR"/>
-        </w:rPr>
-        <w:t xml:space="preserve">, </w:t>
-      </w:r>
-      <w:proofErr w:type="spellStart"/>
-      <w:r>
-        <w:rPr>
-          <w:lang w:bidi="fa-IR"/>
-        </w:rPr>
-        <w:t>windowSignUp</w:t>
-      </w:r>
-      <w:proofErr w:type="spellEnd"/>
-      <w:r>
-        <w:rPr>
-          <w:lang w:bidi="fa-IR"/>
-        </w:rPr>
-        <w:t xml:space="preserve">, </w:t>
-      </w:r>
-      <w:proofErr w:type="spellStart"/>
-      <w:r>
-        <w:rPr>
-          <w:lang w:bidi="fa-IR"/>
-        </w:rPr>
-        <w:t>windowMain</w:t>
-      </w:r>
-      <w:proofErr w:type="spellEnd"/>
-    </w:p>
-    <w:p>
-      <w:pPr>
-        <w:jc w:val="right"/>
-        <w:rPr>
-          <w:rFonts w:hint="cs"/>
-          <w:rtl/>
-          <w:lang w:bidi="fa-IR"/>
-        </w:rPr>
-      </w:pPr>
-      <w:r>
-        <w:rPr>
-          <w:rFonts w:hint="cs"/>
+        <w:bidi/>
+        <w:rPr>
+          <w:rFonts w:cs="B Nazanin"/>
+          <w:sz w:val="28"/>
+          <w:szCs w:val="28"/>
+          <w:lang w:bidi="fa-IR"/>
+        </w:rPr>
+      </w:pPr>
+      <w:r>
+        <w:rPr>
+          <w:rFonts w:cs="B Nazanin"/>
+          <w:sz w:val="28"/>
+          <w:szCs w:val="28"/>
+          <w:lang w:bidi="fa-IR"/>
+        </w:rPr>
+        <w:t>windowLogin, windowRecoveryPass, windowSignUp, windowMain</w:t>
+      </w:r>
+    </w:p>
+    <w:p>
+      <w:pPr>
+        <w:bidi/>
+        <w:rPr>
+          <w:rFonts w:cs="B Nazanin"/>
+          <w:sz w:val="28"/>
+          <w:szCs w:val="28"/>
+          <w:rtl/>
+          <w:lang w:bidi="fa-IR"/>
+        </w:rPr>
+      </w:pPr>
+      <w:r>
+        <w:rPr>
+          <w:rFonts w:cs="B Nazanin" w:hint="cs"/>
+          <w:sz w:val="28"/>
+          <w:szCs w:val="28"/>
           <w:rtl/>
           <w:lang w:bidi="fa-IR"/>
         </w:rPr>
@@ -548,15 +797,20 @@
     </w:p>
     <w:p>
       <w:pPr>
-        <w:jc w:val="right"/>
-        <w:rPr>
-          <w:rtl/>
-          <w:lang w:bidi="fa-IR"/>
-        </w:rPr>
-      </w:pPr>
-      <w:r>
-        <w:rPr>
-          <w:rFonts w:hint="cs"/>
+        <w:bidi/>
+        <w:rPr>
+          <w:rFonts w:cs="B Nazanin"/>
+          <w:sz w:val="28"/>
+          <w:szCs w:val="28"/>
+          <w:rtl/>
+          <w:lang w:bidi="fa-IR"/>
+        </w:rPr>
+      </w:pPr>
+      <w:r>
+        <w:rPr>
+          <w:rFonts w:cs="B Nazanin" w:hint="cs"/>
+          <w:sz w:val="28"/>
+          <w:szCs w:val="28"/>
           <w:rtl/>
           <w:lang w:bidi="fa-IR"/>
         </w:rPr>
@@ -564,7 +818,9 @@
       </w:r>
       <w:r>
         <w:rPr>
-          <w:rFonts w:hint="cs"/>
+          <w:rFonts w:cs="B Nazanin" w:hint="cs"/>
+          <w:sz w:val="28"/>
+          <w:szCs w:val="28"/>
           <w:rtl/>
           <w:lang w:bidi="fa-IR"/>
         </w:rPr>
@@ -573,15 +829,20 @@
     </w:p>
     <w:p>
       <w:pPr>
-        <w:jc w:val="right"/>
-        <w:rPr>
-          <w:rtl/>
-          <w:lang w:bidi="fa-IR"/>
-        </w:rPr>
-      </w:pPr>
-      <w:r>
-        <w:rPr>
-          <w:rFonts w:hint="cs"/>
+        <w:bidi/>
+        <w:rPr>
+          <w:rFonts w:cs="B Nazanin"/>
+          <w:sz w:val="28"/>
+          <w:szCs w:val="28"/>
+          <w:rtl/>
+          <w:lang w:bidi="fa-IR"/>
+        </w:rPr>
+      </w:pPr>
+      <w:r>
+        <w:rPr>
+          <w:rFonts w:cs="B Nazanin" w:hint="cs"/>
+          <w:sz w:val="28"/>
+          <w:szCs w:val="28"/>
           <w:rtl/>
           <w:lang w:bidi="fa-IR"/>
         </w:rPr>
@@ -589,7 +850,9 @@
       </w:r>
       <w:r>
         <w:rPr>
-          <w:rFonts w:hint="cs"/>
+          <w:rFonts w:cs="B Nazanin" w:hint="cs"/>
+          <w:sz w:val="28"/>
+          <w:szCs w:val="28"/>
           <w:rtl/>
           <w:lang w:bidi="fa-IR"/>
         </w:rPr>
@@ -597,7 +860,9 @@
       </w:r>
       <w:r>
         <w:rPr>
-          <w:rFonts w:hint="cs"/>
+          <w:rFonts w:cs="B Nazanin" w:hint="cs"/>
+          <w:sz w:val="28"/>
+          <w:szCs w:val="28"/>
           <w:rtl/>
           <w:lang w:bidi="fa-IR"/>
         </w:rPr>
@@ -606,32 +871,43 @@
     </w:p>
     <w:p>
       <w:pPr>
-        <w:jc w:val="right"/>
-        <w:rPr>
-          <w:rtl/>
-          <w:lang w:bidi="fa-IR"/>
-        </w:rPr>
-      </w:pPr>
-      <w:r>
-        <w:rPr>
-          <w:rFonts w:hint="cs"/>
-          <w:rtl/>
-          <w:lang w:bidi="fa-IR"/>
-        </w:rPr>
+        <w:bidi/>
+        <w:rPr>
+          <w:rFonts w:cs="B Nazanin"/>
+          <w:sz w:val="28"/>
+          <w:szCs w:val="28"/>
+          <w:rtl/>
+          <w:lang w:bidi="fa-IR"/>
+        </w:rPr>
+      </w:pPr>
+      <w:r>
+        <w:rPr>
+          <w:rFonts w:cs="B Nazanin" w:hint="cs"/>
+          <w:sz w:val="28"/>
+          <w:szCs w:val="28"/>
+          <w:rtl/>
+          <w:lang w:bidi="fa-IR"/>
+        </w:rPr>
+        <w:lastRenderedPageBreak/>
         <w:t>دیتابیس رو با اکسل پیاده کردیم، یعنی برای وارد کردن دیتا به آن از پانداز استافده کردیم به این صورت که اگه مرحله ریجکس موفقیت امیز بود این داده هارو به دیتافریم تبدیل کردیم و در اکسل رایت کردیم.</w:t>
       </w:r>
     </w:p>
     <w:p>
       <w:pPr>
-        <w:jc w:val="right"/>
-        <w:rPr>
-          <w:rtl/>
-          <w:lang w:bidi="fa-IR"/>
-        </w:rPr>
-      </w:pPr>
-      <w:r>
-        <w:rPr>
-          <w:rFonts w:hint="cs"/>
+        <w:bidi/>
+        <w:rPr>
+          <w:rFonts w:cs="B Nazanin"/>
+          <w:sz w:val="28"/>
+          <w:szCs w:val="28"/>
+          <w:rtl/>
+          <w:lang w:bidi="fa-IR"/>
+        </w:rPr>
+      </w:pPr>
+      <w:r>
+        <w:rPr>
+          <w:rFonts w:cs="B Nazanin" w:hint="cs"/>
+          <w:sz w:val="28"/>
+          <w:szCs w:val="28"/>
           <w:rtl/>
           <w:lang w:bidi="fa-IR"/>
         </w:rPr>
@@ -639,7 +915,9 @@
       </w:r>
       <w:r>
         <w:rPr>
-          <w:rFonts w:hint="cs"/>
+          <w:rFonts w:cs="B Nazanin" w:hint="cs"/>
+          <w:sz w:val="28"/>
+          <w:szCs w:val="28"/>
           <w:rtl/>
           <w:lang w:bidi="fa-IR"/>
         </w:rPr>
@@ -647,7 +925,9 @@
       </w:r>
       <w:r>
         <w:rPr>
-          <w:rFonts w:hint="cs"/>
+          <w:rFonts w:cs="B Nazanin" w:hint="cs"/>
+          <w:sz w:val="28"/>
+          <w:szCs w:val="28"/>
           <w:rtl/>
           <w:lang w:bidi="fa-IR"/>
         </w:rPr>
@@ -656,15 +936,20 @@
     </w:p>
     <w:p>
       <w:pPr>
-        <w:jc w:val="right"/>
-        <w:rPr>
-          <w:rtl/>
-          <w:lang w:bidi="fa-IR"/>
-        </w:rPr>
-      </w:pPr>
-      <w:r>
-        <w:rPr>
-          <w:rFonts w:hint="cs"/>
+        <w:bidi/>
+        <w:rPr>
+          <w:rFonts w:cs="B Nazanin"/>
+          <w:sz w:val="28"/>
+          <w:szCs w:val="28"/>
+          <w:rtl/>
+          <w:lang w:bidi="fa-IR"/>
+        </w:rPr>
+      </w:pPr>
+      <w:r>
+        <w:rPr>
+          <w:rFonts w:cs="B Nazanin" w:hint="cs"/>
+          <w:sz w:val="28"/>
+          <w:szCs w:val="28"/>
           <w:rtl/>
           <w:lang w:bidi="fa-IR"/>
         </w:rPr>
@@ -673,14 +958,20 @@
     </w:p>
     <w:p>
       <w:pPr>
-        <w:rPr>
-          <w:rFonts w:hint="cs"/>
-          <w:rtl/>
-          <w:lang w:bidi="fa-IR"/>
-        </w:rPr>
-      </w:pPr>
-      <w:r>
-        <w:rPr>
+        <w:bidi/>
+        <w:rPr>
+          <w:rFonts w:cs="B Nazanin"/>
+          <w:sz w:val="28"/>
+          <w:szCs w:val="28"/>
+          <w:rtl/>
+          <w:lang w:bidi="fa-IR"/>
+        </w:rPr>
+      </w:pPr>
+      <w:r>
+        <w:rPr>
+          <w:rFonts w:cs="B Nazanin"/>
+          <w:sz w:val="28"/>
+          <w:szCs w:val="28"/>
           <w:lang w:bidi="fa-IR"/>
         </w:rPr>
         <w:t>members_info.xlsx</w:t>
@@ -688,15 +979,20 @@
     </w:p>
     <w:p>
       <w:pPr>
-        <w:jc w:val="right"/>
-        <w:rPr>
-          <w:rtl/>
-          <w:lang w:bidi="fa-IR"/>
-        </w:rPr>
-      </w:pPr>
-      <w:r>
-        <w:rPr>
-          <w:rFonts w:hint="cs"/>
+        <w:bidi/>
+        <w:rPr>
+          <w:rFonts w:cs="B Nazanin"/>
+          <w:sz w:val="28"/>
+          <w:szCs w:val="28"/>
+          <w:rtl/>
+          <w:lang w:bidi="fa-IR"/>
+        </w:rPr>
+      </w:pPr>
+      <w:r>
+        <w:rPr>
+          <w:rFonts w:cs="B Nazanin" w:hint="cs"/>
+          <w:sz w:val="28"/>
+          <w:szCs w:val="28"/>
           <w:rtl/>
           <w:lang w:bidi="fa-IR"/>
         </w:rPr>
@@ -705,15 +1001,20 @@
     </w:p>
     <w:p>
       <w:pPr>
-        <w:jc w:val="right"/>
-        <w:rPr>
-          <w:rtl/>
-          <w:lang w:bidi="fa-IR"/>
-        </w:rPr>
-      </w:pPr>
-      <w:r>
-        <w:rPr>
-          <w:rFonts w:hint="cs"/>
+        <w:bidi/>
+        <w:rPr>
+          <w:rFonts w:cs="B Nazanin"/>
+          <w:sz w:val="28"/>
+          <w:szCs w:val="28"/>
+          <w:rtl/>
+          <w:lang w:bidi="fa-IR"/>
+        </w:rPr>
+      </w:pPr>
+      <w:r>
+        <w:rPr>
+          <w:rFonts w:cs="B Nazanin" w:hint="cs"/>
+          <w:sz w:val="28"/>
+          <w:szCs w:val="28"/>
           <w:rtl/>
           <w:lang w:bidi="fa-IR"/>
         </w:rPr>
@@ -721,7 +1022,9 @@
       </w:r>
       <w:r>
         <w:rPr>
-          <w:rFonts w:hint="cs"/>
+          <w:rFonts w:cs="B Nazanin" w:hint="cs"/>
+          <w:sz w:val="28"/>
+          <w:szCs w:val="28"/>
           <w:rtl/>
           <w:lang w:bidi="fa-IR"/>
         </w:rPr>
@@ -729,7 +1032,9 @@
       </w:r>
       <w:r>
         <w:rPr>
-          <w:rFonts w:hint="cs"/>
+          <w:rFonts w:cs="B Nazanin" w:hint="cs"/>
+          <w:sz w:val="28"/>
+          <w:szCs w:val="28"/>
           <w:rtl/>
           <w:lang w:bidi="fa-IR"/>
         </w:rPr>
@@ -737,7 +1042,9 @@
       </w:r>
       <w:r>
         <w:rPr>
-          <w:rFonts w:hint="cs"/>
+          <w:rFonts w:cs="B Nazanin" w:hint="cs"/>
+          <w:sz w:val="28"/>
+          <w:szCs w:val="28"/>
           <w:rtl/>
           <w:lang w:bidi="fa-IR"/>
         </w:rPr>
@@ -746,15 +1053,20 @@
     </w:p>
     <w:p>
       <w:pPr>
-        <w:jc w:val="right"/>
-        <w:rPr>
-          <w:rtl/>
-          <w:lang w:bidi="fa-IR"/>
-        </w:rPr>
-      </w:pPr>
-      <w:r>
-        <w:rPr>
-          <w:rFonts w:hint="cs"/>
+        <w:bidi/>
+        <w:rPr>
+          <w:rFonts w:cs="B Nazanin"/>
+          <w:sz w:val="28"/>
+          <w:szCs w:val="28"/>
+          <w:rtl/>
+          <w:lang w:bidi="fa-IR"/>
+        </w:rPr>
+      </w:pPr>
+      <w:r>
+        <w:rPr>
+          <w:rFonts w:cs="B Nazanin" w:hint="cs"/>
+          <w:sz w:val="28"/>
+          <w:szCs w:val="28"/>
           <w:rtl/>
           <w:lang w:bidi="fa-IR"/>
         </w:rPr>
@@ -762,7 +1074,9 @@
       </w:r>
       <w:r>
         <w:rPr>
-          <w:rFonts w:hint="cs"/>
+          <w:rFonts w:cs="B Nazanin" w:hint="cs"/>
+          <w:sz w:val="28"/>
+          <w:szCs w:val="28"/>
           <w:rtl/>
           <w:lang w:bidi="fa-IR"/>
         </w:rPr>
@@ -771,197 +1085,256 @@
     </w:p>
     <w:p>
       <w:pPr>
-        <w:jc w:val="right"/>
-        <w:rPr>
-          <w:rtl/>
-          <w:lang w:bidi="fa-IR"/>
-        </w:rPr>
-      </w:pPr>
-      <w:r>
-        <w:rPr>
-          <w:rFonts w:hint="cs"/>
+        <w:bidi/>
+        <w:rPr>
+          <w:rFonts w:cs="B Nazanin"/>
+          <w:sz w:val="28"/>
+          <w:szCs w:val="28"/>
+          <w:rtl/>
+          <w:lang w:bidi="fa-IR"/>
+        </w:rPr>
+      </w:pPr>
+      <w:r>
+        <w:rPr>
+          <w:rFonts w:cs="B Nazanin" w:hint="cs"/>
+          <w:sz w:val="28"/>
+          <w:szCs w:val="28"/>
+          <w:rtl/>
+          <w:lang w:bidi="fa-IR"/>
+        </w:rPr>
+        <w:t>برای رابط کاربری پنجره اصلی از ویجت تب استفاده کردیم که دارای 8 تب مختلف هست :</w:t>
+      </w:r>
+    </w:p>
+    <w:p>
+      <w:pPr>
+        <w:bidi/>
+        <w:rPr>
+          <w:rFonts w:cs="B Nazanin"/>
+          <w:sz w:val="28"/>
+          <w:szCs w:val="28"/>
+          <w:rtl/>
+          <w:lang w:bidi="fa-IR"/>
+        </w:rPr>
+      </w:pPr>
+      <w:r>
+        <w:rPr>
+          <w:rFonts w:cs="B Nazanin"/>
+          <w:sz w:val="28"/>
+          <w:szCs w:val="28"/>
+          <w:lang w:bidi="fa-IR"/>
+        </w:rPr>
+        <w:t>Main Menu, Income, Cost, Search, Categories, Settings, Profile</w:t>
+      </w:r>
+    </w:p>
+    <w:p>
+      <w:pPr>
+        <w:bidi/>
+        <w:rPr>
+          <w:rFonts w:cs="B Nazanin"/>
+          <w:sz w:val="28"/>
+          <w:szCs w:val="28"/>
+          <w:rtl/>
+          <w:lang w:bidi="fa-IR"/>
+        </w:rPr>
+      </w:pPr>
+      <w:r>
+        <w:rPr>
+          <w:rFonts w:cs="B Nazanin" w:hint="cs"/>
+          <w:sz w:val="28"/>
+          <w:szCs w:val="28"/>
+          <w:rtl/>
+          <w:lang w:bidi="fa-IR"/>
+        </w:rPr>
+        <w:t>در منو اصلی هشت پوش باتن قرار دادیم که 7 تای آن به 7 تب مختلف منتقل میکنن و هشتمین پوش باتن (لاگ اوت) صفحه اصلی رو میبنده و به صفحه لاگین منتقل میکنه.</w:t>
+      </w:r>
+    </w:p>
+    <w:p>
+      <w:pPr>
+        <w:bidi/>
+        <w:rPr>
+          <w:rFonts w:cs="B Nazanin"/>
+          <w:sz w:val="28"/>
+          <w:szCs w:val="28"/>
+          <w:rtl/>
+          <w:lang w:bidi="fa-IR"/>
+        </w:rPr>
+      </w:pPr>
+      <w:r>
+        <w:rPr>
+          <w:rFonts w:cs="B Nazanin" w:hint="cs"/>
+          <w:sz w:val="28"/>
+          <w:szCs w:val="28"/>
+          <w:rtl/>
+          <w:lang w:bidi="fa-IR"/>
+        </w:rPr>
+        <w:t xml:space="preserve">در تب درآمد </w:t>
+      </w:r>
+      <w:r>
+        <w:rPr>
+          <w:rFonts w:cs="B Nazanin" w:hint="cs"/>
+          <w:sz w:val="28"/>
+          <w:szCs w:val="28"/>
+          <w:rtl/>
+          <w:lang w:bidi="fa-IR"/>
+        </w:rPr>
+        <w:t xml:space="preserve">برای ثبت هزینه </w:t>
+      </w:r>
+      <w:r>
+        <w:rPr>
+          <w:rFonts w:cs="B Nazanin" w:hint="cs"/>
+          <w:sz w:val="28"/>
+          <w:szCs w:val="28"/>
+          <w:rtl/>
+          <w:lang w:bidi="fa-IR"/>
+        </w:rPr>
+        <w:t>و تاریخ و توضیح از طریق لاین ادیت و برای ثبت کنگوری و نوع از کمبو باکس استفاده کردیم که خود دارای مقادیر دیفالت هستن.</w:t>
+      </w:r>
+    </w:p>
+    <w:p>
+      <w:pPr>
+        <w:bidi/>
+        <w:rPr>
+          <w:rFonts w:cs="B Nazanin"/>
+          <w:sz w:val="28"/>
+          <w:szCs w:val="28"/>
+          <w:rtl/>
+          <w:lang w:bidi="fa-IR"/>
+        </w:rPr>
+      </w:pPr>
+      <w:r>
+        <w:rPr>
+          <w:rFonts w:cs="B Nazanin" w:hint="cs"/>
+          <w:sz w:val="28"/>
+          <w:szCs w:val="28"/>
+          <w:rtl/>
+          <w:lang w:bidi="fa-IR"/>
+        </w:rPr>
+        <w:t>بخش هزینه ها نیز مشابه درآمد ها پیاده سازی شده.</w:t>
+      </w:r>
+    </w:p>
+    <w:p>
+      <w:pPr>
+        <w:bidi/>
+        <w:rPr>
+          <w:rFonts w:cs="B Nazanin"/>
+          <w:sz w:val="28"/>
+          <w:szCs w:val="28"/>
+          <w:rtl/>
+          <w:lang w:bidi="fa-IR"/>
+        </w:rPr>
+      </w:pPr>
+      <w:r>
+        <w:rPr>
+          <w:rFonts w:cs="B Nazanin" w:hint="cs"/>
+          <w:sz w:val="28"/>
+          <w:szCs w:val="28"/>
+          <w:rtl/>
+          <w:lang w:bidi="fa-IR"/>
+        </w:rPr>
+        <w:t>اطلاعات هزینه ها و درآمد ها در فایل های اکسل در فولدر ها</w:t>
+      </w:r>
+      <w:r>
+        <w:rPr>
+          <w:rFonts w:cs="B Nazanin" w:hint="cs"/>
+          <w:sz w:val="28"/>
+          <w:szCs w:val="28"/>
+          <w:rtl/>
+          <w:lang w:bidi="fa-IR"/>
+        </w:rPr>
+        <w:t>ی</w:t>
+      </w:r>
+      <w:r>
+        <w:rPr>
+          <w:rFonts w:cs="B Nazanin" w:hint="cs"/>
+          <w:sz w:val="28"/>
+          <w:szCs w:val="28"/>
+          <w:rtl/>
+          <w:lang w:bidi="fa-IR"/>
+        </w:rPr>
+        <w:t>ی به اسم همان یوزر ثبت میشوند</w:t>
+      </w:r>
+      <w:r>
+        <w:rPr>
+          <w:rFonts w:cs="B Nazanin" w:hint="cs"/>
+          <w:sz w:val="28"/>
+          <w:szCs w:val="28"/>
+          <w:rtl/>
+          <w:lang w:bidi="fa-IR"/>
+        </w:rPr>
+        <w:t>.</w:t>
+      </w:r>
+    </w:p>
+    <w:p>
+      <w:pPr>
+        <w:bidi/>
+        <w:rPr>
+          <w:rFonts w:cs="B Nazanin"/>
+          <w:sz w:val="28"/>
+          <w:szCs w:val="28"/>
+          <w:rtl/>
+          <w:lang w:bidi="fa-IR"/>
+        </w:rPr>
+      </w:pPr>
+      <w:r>
+        <w:rPr>
+          <w:rFonts w:cs="B Nazanin" w:hint="cs"/>
+          <w:sz w:val="28"/>
+          <w:szCs w:val="28"/>
+          <w:rtl/>
+          <w:lang w:bidi="fa-IR"/>
+        </w:rPr>
+        <w:t>بخش کتگوری : با استفاده از لاین ادیت کتگوری جدید را از کاریر گرفته و در صورت خالی نبودن و یونیک بودن</w:t>
+      </w:r>
+      <w:r>
+        <w:rPr>
+          <w:rFonts w:cs="B Nazanin" w:hint="cs"/>
+          <w:sz w:val="28"/>
+          <w:szCs w:val="28"/>
+          <w:rtl/>
+          <w:lang w:bidi="fa-IR"/>
+        </w:rPr>
+        <w:t xml:space="preserve"> اینپوت، در فایل اکسل مربوط به آن ذخیره میشود و با ویجت ویو لیست این اطلاعات به کاربر نمایش داده میشود.</w:t>
+      </w:r>
+    </w:p>
+    <w:p>
+      <w:pPr>
+        <w:bidi/>
+        <w:rPr>
+          <w:rFonts w:cs="B Nazanin"/>
+          <w:sz w:val="28"/>
+          <w:szCs w:val="28"/>
+          <w:rtl/>
+          <w:lang w:bidi="fa-IR"/>
+        </w:rPr>
+      </w:pPr>
+      <w:r>
+        <w:rPr>
+          <w:rFonts w:cs="B Nazanin" w:hint="cs"/>
+          <w:sz w:val="28"/>
+          <w:szCs w:val="28"/>
           <w:rtl/>
           <w:lang w:bidi="fa-IR"/>
         </w:rPr>
         <w:lastRenderedPageBreak/>
-        <w:t>برای رابط کاربری پنجره اصلی از ویجت تب استفاده کردیم که دارای 8 تب مختلف هست :</w:t>
-      </w:r>
-    </w:p>
-    <w:p>
-      <w:pPr>
-        <w:rPr>
-          <w:rtl/>
-          <w:lang w:bidi="fa-IR"/>
-        </w:rPr>
-      </w:pPr>
-      <w:r>
-        <w:rPr>
-          <w:lang w:bidi="fa-IR"/>
-        </w:rPr>
-        <w:t>Main Menu, Income, Cost, Search, Categories, Settings, Profile</w:t>
-      </w:r>
-    </w:p>
-    <w:p>
-      <w:pPr>
-        <w:jc w:val="right"/>
-        <w:rPr>
-          <w:rtl/>
-          <w:lang w:bidi="fa-IR"/>
-        </w:rPr>
-      </w:pPr>
-      <w:r>
-        <w:rPr>
-          <w:rFonts w:hint="cs"/>
-          <w:rtl/>
-          <w:lang w:bidi="fa-IR"/>
-        </w:rPr>
-        <w:t>در منو اصلی هشت پوش باتن قرار دادیم که 7 تای آن به 7 تب مختلف منتقل میکنن و هشتمین پوش باتن (لاگ اوت) صفحه اصلی رو میبنده و به صفحه لاگین منتقل میکنه.</w:t>
-      </w:r>
-    </w:p>
-    <w:p>
-      <w:pPr>
-        <w:jc w:val="right"/>
-        <w:rPr>
-          <w:rtl/>
-          <w:lang w:bidi="fa-IR"/>
-        </w:rPr>
-      </w:pPr>
-      <w:r>
-        <w:rPr>
-          <w:rFonts w:hint="cs"/>
-          <w:rtl/>
-          <w:lang w:bidi="fa-IR"/>
-        </w:rPr>
-        <w:t xml:space="preserve">در تب درآمد </w:t>
-      </w:r>
-      <w:r>
-        <w:rPr>
-          <w:rFonts w:hint="cs"/>
-          <w:rtl/>
-          <w:lang w:bidi="fa-IR"/>
-        </w:rPr>
-        <w:t xml:space="preserve">برای ثبت هزینه </w:t>
-      </w:r>
-      <w:r>
-        <w:rPr>
-          <w:rFonts w:hint="cs"/>
-          <w:rtl/>
-          <w:lang w:bidi="fa-IR"/>
-        </w:rPr>
-        <w:t>و تاریخ و توضیح از طریق لاین ادیت و برای ثبت کنگوری و نوع از کمبو باکس استفاده کردیم که خود دارای مقادیر دیفالت هستن.</w:t>
-      </w:r>
-    </w:p>
-    <w:p>
-      <w:pPr>
-        <w:jc w:val="right"/>
-        <w:rPr>
-          <w:rtl/>
-          <w:lang w:bidi="fa-IR"/>
-        </w:rPr>
-      </w:pPr>
-      <w:r>
-        <w:rPr>
-          <w:rFonts w:hint="cs"/>
-          <w:rtl/>
-          <w:lang w:bidi="fa-IR"/>
-        </w:rPr>
-        <w:t>بخش هزینه ها نیز مشابه درآمد ها پیاده سازی شده.</w:t>
-      </w:r>
-    </w:p>
-    <w:p>
-      <w:pPr>
-        <w:jc w:val="right"/>
-        <w:rPr>
-          <w:rtl/>
-          <w:lang w:bidi="fa-IR"/>
-        </w:rPr>
-      </w:pPr>
-      <w:r>
-        <w:rPr>
-          <w:rFonts w:hint="cs"/>
-          <w:rtl/>
-          <w:lang w:bidi="fa-IR"/>
-        </w:rPr>
-        <w:t>اطلاعات هزینه ها و درآمد ها در فایل های اکسل در فولدر ها</w:t>
-      </w:r>
-      <w:r>
-        <w:rPr>
-          <w:rFonts w:hint="cs"/>
-          <w:rtl/>
-          <w:lang w:bidi="fa-IR"/>
-        </w:rPr>
-        <w:t>ی</w:t>
-      </w:r>
-      <w:r>
-        <w:rPr>
-          <w:rFonts w:hint="cs"/>
-          <w:rtl/>
-          <w:lang w:bidi="fa-IR"/>
-        </w:rPr>
-        <w:t>ی به اسم همان یوزر ثبت میشوند</w:t>
-      </w:r>
-      <w:r>
-        <w:rPr>
-          <w:rFonts w:hint="cs"/>
-          <w:rtl/>
-          <w:lang w:bidi="fa-IR"/>
-        </w:rPr>
-        <w:t>.</w:t>
-      </w:r>
-    </w:p>
-    <w:p>
-      <w:pPr>
-        <w:jc w:val="right"/>
-        <w:rPr>
-          <w:rtl/>
-          <w:lang w:bidi="fa-IR"/>
-        </w:rPr>
-      </w:pPr>
-      <w:r>
-        <w:rPr>
-          <w:rFonts w:hint="cs"/>
-          <w:rtl/>
-          <w:lang w:bidi="fa-IR"/>
-        </w:rPr>
-        <w:t>بخش کتگوری : با استفاده از لاین ادیت کتگوری جدید را از کاریر گرفته و در صورت خالی نبودن و یونیک بودن</w:t>
-      </w:r>
-      <w:r>
-        <w:rPr>
-          <w:rFonts w:hint="cs"/>
-          <w:rtl/>
-          <w:lang w:bidi="fa-IR"/>
-        </w:rPr>
-        <w:t xml:space="preserve"> اینپوت، در فایل اکسل مربوط به آن ذخیره میشود و با ویجت ویو لیست این اطلاعات به کاربر نمایش داده میشود.</w:t>
-      </w:r>
-    </w:p>
-    <w:p>
-      <w:pPr>
-        <w:jc w:val="right"/>
-        <w:rPr>
-          <w:rtl/>
-          <w:lang w:bidi="fa-IR"/>
-        </w:rPr>
-      </w:pPr>
-      <w:r>
-        <w:rPr>
-          <w:rFonts w:hint="cs"/>
-          <w:rtl/>
-          <w:lang w:bidi="fa-IR"/>
-        </w:rPr>
         <w:t>بخش ستینگ: اول اینکه صدا رو با استفاده از کیو سوند افکت پیاده کردیم( همچنین کلاس جداگانه برای صدا ایجاد کردیم)</w:t>
       </w:r>
     </w:p>
     <w:p>
       <w:pPr>
-        <w:jc w:val="right"/>
-        <w:rPr>
-          <w:rtl/>
-          <w:lang w:bidi="fa-IR"/>
-        </w:rPr>
-      </w:pPr>
-      <w:r>
-        <w:rPr>
-          <w:rFonts w:hint="cs"/>
+        <w:bidi/>
+        <w:rPr>
+          <w:rFonts w:cs="B Nazanin"/>
+          <w:sz w:val="28"/>
+          <w:szCs w:val="28"/>
+          <w:rtl/>
+          <w:lang w:bidi="fa-IR"/>
+        </w:rPr>
+      </w:pPr>
+      <w:r>
+        <w:rPr>
+          <w:rFonts w:cs="B Nazanin" w:hint="cs"/>
+          <w:sz w:val="28"/>
+          <w:szCs w:val="28"/>
           <w:rtl/>
           <w:lang w:bidi="fa-IR"/>
         </w:rPr>
@@ -970,15 +1343,20 @@
     </w:p>
     <w:p>
       <w:pPr>
-        <w:jc w:val="right"/>
-        <w:rPr>
-          <w:rtl/>
-          <w:lang w:bidi="fa-IR"/>
-        </w:rPr>
-      </w:pPr>
-      <w:r>
-        <w:rPr>
-          <w:rFonts w:hint="cs"/>
+        <w:bidi/>
+        <w:rPr>
+          <w:rFonts w:cs="B Nazanin"/>
+          <w:sz w:val="28"/>
+          <w:szCs w:val="28"/>
+          <w:rtl/>
+          <w:lang w:bidi="fa-IR"/>
+        </w:rPr>
+      </w:pPr>
+      <w:r>
+        <w:rPr>
+          <w:rFonts w:cs="B Nazanin" w:hint="cs"/>
+          <w:sz w:val="28"/>
+          <w:szCs w:val="28"/>
           <w:rtl/>
           <w:lang w:bidi="fa-IR"/>
         </w:rPr>
@@ -987,110 +1365,134 @@
     </w:p>
     <w:p>
       <w:pPr>
-        <w:rPr>
-          <w:lang w:bidi="fa-IR"/>
-        </w:rPr>
-      </w:pPr>
-      <w:proofErr w:type="spellStart"/>
-      <w:r>
-        <w:rPr>
-          <w:lang w:bidi="fa-IR"/>
-        </w:rPr>
-        <w:t>QDesktopServices.openUrl</w:t>
-      </w:r>
-      <w:proofErr w:type="spellEnd"/>
-      <w:r>
-        <w:rPr>
+        <w:bidi/>
+        <w:rPr>
+          <w:rFonts w:cs="B Nazanin"/>
+          <w:sz w:val="28"/>
+          <w:szCs w:val="28"/>
+          <w:lang w:bidi="fa-IR"/>
+        </w:rPr>
+      </w:pPr>
+      <w:r>
+        <w:rPr>
+          <w:rFonts w:cs="B Nazanin"/>
+          <w:sz w:val="28"/>
+          <w:szCs w:val="28"/>
+          <w:lang w:bidi="fa-IR"/>
+        </w:rPr>
+        <w:t xml:space="preserve">QDesktopServices.openUrl </w:t>
+      </w:r>
+    </w:p>
+    <w:p>
+      <w:pPr>
+        <w:bidi/>
+        <w:rPr>
+          <w:rFonts w:cs="B Nazanin"/>
+          <w:sz w:val="28"/>
+          <w:szCs w:val="28"/>
+          <w:rtl/>
+          <w:lang w:bidi="fa-IR"/>
+        </w:rPr>
+      </w:pPr>
+      <w:r>
+        <w:rPr>
+          <w:rFonts w:cs="B Nazanin" w:hint="cs"/>
+          <w:sz w:val="28"/>
+          <w:szCs w:val="28"/>
+          <w:rtl/>
+          <w:lang w:bidi="fa-IR"/>
+        </w:rPr>
+        <w:t xml:space="preserve">بخش پروفایل: در این بخش اطلاعات کاریری نمایش داده میشه، همچنین </w:t>
+      </w:r>
+      <w:r>
+        <w:rPr>
+          <w:rFonts w:cs="B Nazanin" w:hint="cs"/>
+          <w:sz w:val="28"/>
+          <w:szCs w:val="28"/>
+          <w:rtl/>
+          <w:lang w:bidi="fa-IR"/>
+        </w:rPr>
+        <w:t>یوزر توانایی تغییر دادن آن هارا دارد، و برای هر تغییر مثل بخش ساین آپ اینپوت ها چک میشوند و در صورت تایید نهایی در فایل اکسل ممبر ها نیز این تغییرات به ثبت میرسند.</w:t>
+      </w:r>
+    </w:p>
+    <w:p>
+      <w:pPr>
+        <w:bidi/>
+        <w:rPr>
+          <w:rFonts w:cs="B Nazanin"/>
+          <w:sz w:val="28"/>
+          <w:szCs w:val="28"/>
+          <w:rtl/>
+          <w:lang w:bidi="fa-IR"/>
+        </w:rPr>
+      </w:pPr>
+      <w:r>
+        <w:rPr>
+          <w:rFonts w:cs="B Nazanin" w:hint="cs"/>
+          <w:sz w:val="28"/>
+          <w:szCs w:val="28"/>
+          <w:rtl/>
+          <w:lang w:bidi="fa-IR"/>
+        </w:rPr>
+        <w:t>همچنین دکمه دیلیت اکانت در پایین صفحه وجود دارد که با فشردن آن یک کیو مسیج پاپ آپ میکنه که به شما اخطار میده و درصورت ادامه دادن اطلاعات یوزر از فایل های اکسل پاک میشه و از ویندو اصلی دوباره برمیگرده به ویندو لاگین.</w:t>
+      </w:r>
+    </w:p>
+    <w:p>
+      <w:pPr>
+        <w:bidi/>
+        <w:rPr>
+          <w:rFonts w:cs="B Nazanin"/>
+          <w:sz w:val="28"/>
+          <w:szCs w:val="28"/>
+          <w:lang w:bidi="fa-IR"/>
+        </w:rPr>
+      </w:pPr>
+      <w:r>
+        <w:rPr>
+          <w:rFonts w:cs="B Nazanin" w:hint="cs"/>
+          <w:sz w:val="28"/>
+          <w:szCs w:val="28"/>
+          <w:rtl/>
+          <w:lang w:bidi="fa-IR"/>
+        </w:rPr>
+        <w:t>برای قرار دادن عکس پروفایل در لیبل پروفایل، از کیو پیکس مپ:</w:t>
+      </w:r>
+      <w:r>
+        <w:rPr>
+          <w:rFonts w:cs="B Nazanin" w:hint="cs"/>
+          <w:sz w:val="28"/>
+          <w:szCs w:val="28"/>
+          <w:rtl/>
           <w:lang w:bidi="fa-IR"/>
         </w:rPr>
         <w:t xml:space="preserve"> </w:t>
       </w:r>
-    </w:p>
-    <w:p>
-      <w:pPr>
-        <w:jc w:val="right"/>
-        <w:rPr>
-          <w:rtl/>
-          <w:lang w:bidi="fa-IR"/>
-        </w:rPr>
-      </w:pPr>
-      <w:r>
-        <w:rPr>
-          <w:rFonts w:hint="cs"/>
-          <w:rtl/>
-          <w:lang w:bidi="fa-IR"/>
-        </w:rPr>
-        <w:t xml:space="preserve">بخش پروفایل: در این بخش اطلاعات کاریری نمایش داده میشه، همچنین </w:t>
-      </w:r>
-      <w:r>
-        <w:rPr>
-          <w:rFonts w:hint="cs"/>
-          <w:rtl/>
-          <w:lang w:bidi="fa-IR"/>
-        </w:rPr>
-        <w:t>یوزر توانایی تغییر دادن آن هارا دارد، و برای هر تغییر مثل بخش ساین آپ اینپوت ها چک میشوند و در صورت تایید نهایی در فایل اکسل ممبر ها نیز این تغییرات به ثبت میرسند.</w:t>
-      </w:r>
-    </w:p>
-    <w:p>
-      <w:pPr>
-        <w:jc w:val="right"/>
-        <w:rPr>
-          <w:rtl/>
-          <w:lang w:bidi="fa-IR"/>
-        </w:rPr>
-      </w:pPr>
-      <w:r>
-        <w:rPr>
-          <w:rFonts w:hint="cs"/>
-          <w:rtl/>
-          <w:lang w:bidi="fa-IR"/>
-        </w:rPr>
-        <w:t>همچنین دکمه دیلیت اکانت در پایین صفحه وجود دارد که با فشردن آن یک کیو مسیج پاپ آپ میکنه که به شما اخطار میده و درصورت ادامه دادن اطلاعات یوزر از فایل های اکسل پاک میشه و از ویندو اصلی دوباره برمیگرده به ویندو لاگین.</w:t>
-      </w:r>
-    </w:p>
-    <w:p>
-      <w:pPr>
-        <w:jc w:val="right"/>
-        <w:rPr>
-          <w:rtl/>
-          <w:lang w:bidi="fa-IR"/>
-        </w:rPr>
-      </w:pPr>
-      <w:r>
-        <w:rPr>
-          <w:rFonts w:hint="cs"/>
-          <w:rtl/>
-          <w:lang w:bidi="fa-IR"/>
-        </w:rPr>
-        <w:t>برای قرار دادن عکس پروفایل در لیبل پروفایل، از کیو پیکس مپ:</w:t>
-      </w:r>
-    </w:p>
-    <w:p>
-      <w:pPr>
-        <w:rPr>
-          <w:lang w:bidi="fa-IR"/>
-        </w:rPr>
-      </w:pPr>
-      <w:proofErr w:type="spellStart"/>
-      <w:r>
-        <w:rPr>
+      <w:r>
+        <w:rPr>
+          <w:rFonts w:cs="B Nazanin"/>
+          <w:sz w:val="28"/>
+          <w:szCs w:val="28"/>
           <w:lang w:bidi="fa-IR"/>
         </w:rPr>
         <w:t>QPixmap</w:t>
       </w:r>
-      <w:proofErr w:type="spellEnd"/>
-    </w:p>
-    <w:p>
-      <w:pPr>
-        <w:jc w:val="right"/>
-        <w:rPr>
-          <w:rtl/>
-          <w:lang w:bidi="fa-IR"/>
-        </w:rPr>
-      </w:pPr>
-      <w:r>
-        <w:rPr>
-          <w:rFonts w:hint="cs"/>
+    </w:p>
+    <w:p>
+      <w:pPr>
+        <w:bidi/>
+        <w:rPr>
+          <w:rFonts w:cs="B Nazanin"/>
+          <w:sz w:val="28"/>
+          <w:szCs w:val="28"/>
+          <w:rtl/>
+          <w:lang w:bidi="fa-IR"/>
+        </w:rPr>
+      </w:pPr>
+      <w:r>
+        <w:rPr>
+          <w:rFonts w:cs="B Nazanin" w:hint="cs"/>
+          <w:sz w:val="28"/>
+          <w:szCs w:val="28"/>
           <w:rtl/>
           <w:lang w:bidi="fa-IR"/>
         </w:rPr>
@@ -1098,7 +1500,9 @@
       </w:r>
       <w:r>
         <w:rPr>
-          <w:rFonts w:hint="cs"/>
+          <w:rFonts w:cs="B Nazanin" w:hint="cs"/>
+          <w:sz w:val="28"/>
+          <w:szCs w:val="28"/>
           <w:rtl/>
           <w:lang w:bidi="fa-IR"/>
         </w:rPr>
@@ -1107,15 +1511,20 @@
     </w:p>
     <w:p>
       <w:pPr>
-        <w:jc w:val="right"/>
-        <w:rPr>
-          <w:rtl/>
-          <w:lang w:bidi="fa-IR"/>
-        </w:rPr>
-      </w:pPr>
-      <w:r>
-        <w:rPr>
-          <w:rFonts w:hint="cs"/>
+        <w:bidi/>
+        <w:rPr>
+          <w:rFonts w:cs="B Nazanin"/>
+          <w:sz w:val="28"/>
+          <w:szCs w:val="28"/>
+          <w:rtl/>
+          <w:lang w:bidi="fa-IR"/>
+        </w:rPr>
+      </w:pPr>
+      <w:r>
+        <w:rPr>
+          <w:rFonts w:cs="B Nazanin" w:hint="cs"/>
+          <w:sz w:val="28"/>
+          <w:szCs w:val="28"/>
           <w:rtl/>
           <w:lang w:bidi="fa-IR"/>
         </w:rPr>
@@ -1124,15 +1533,20 @@
     </w:p>
     <w:p>
       <w:pPr>
-        <w:jc w:val="right"/>
-        <w:rPr>
-          <w:rtl/>
-          <w:lang w:bidi="fa-IR"/>
-        </w:rPr>
-      </w:pPr>
-      <w:r>
-        <w:rPr>
-          <w:rFonts w:hint="cs"/>
+        <w:bidi/>
+        <w:rPr>
+          <w:rFonts w:cs="B Nazanin"/>
+          <w:sz w:val="28"/>
+          <w:szCs w:val="28"/>
+          <w:rtl/>
+          <w:lang w:bidi="fa-IR"/>
+        </w:rPr>
+      </w:pPr>
+      <w:r>
+        <w:rPr>
+          <w:rFonts w:cs="B Nazanin" w:hint="cs"/>
+          <w:sz w:val="28"/>
+          <w:szCs w:val="28"/>
           <w:rtl/>
           <w:lang w:bidi="fa-IR"/>
         </w:rPr>
@@ -1141,47 +1555,63 @@
     </w:p>
     <w:p>
       <w:pPr>
-        <w:jc w:val="right"/>
-        <w:rPr>
-          <w:rtl/>
-          <w:lang w:bidi="fa-IR"/>
-        </w:rPr>
-      </w:pPr>
-      <w:r>
-        <w:rPr>
-          <w:rFonts w:hint="cs"/>
-          <w:rtl/>
-          <w:lang w:bidi="fa-IR"/>
-        </w:rPr>
-        <w:t>برای پس زمینه، یک لیبل به ابعاد خیلی بزرگ درست کردیم وا با استفاده از دستورات سی اس اس یک ایمج در آن قرار دادیم..</w:t>
-      </w:r>
-    </w:p>
-    <w:p>
-      <w:pPr>
-        <w:jc w:val="right"/>
-        <w:rPr>
-          <w:rtl/>
-          <w:lang w:bidi="fa-IR"/>
-        </w:rPr>
-      </w:pPr>
-    </w:p>
-    <w:p>
-      <w:pPr>
-        <w:jc w:val="right"/>
-        <w:rPr>
-          <w:rFonts w:hint="cs"/>
-          <w:rtl/>
-          <w:lang w:bidi="fa-IR"/>
-        </w:rPr>
-      </w:pPr>
-    </w:p>
-    <w:p>
-      <w:pPr>
-        <w:jc w:val="right"/>
-        <w:rPr>
-          <w:lang w:bidi="fa-IR"/>
-        </w:rPr>
-      </w:pPr>
+        <w:bidi/>
+        <w:rPr>
+          <w:rFonts w:cs="B Nazanin"/>
+          <w:sz w:val="28"/>
+          <w:szCs w:val="28"/>
+          <w:lang w:bidi="fa-IR"/>
+        </w:rPr>
+      </w:pPr>
+      <w:r>
+        <w:rPr>
+          <w:rFonts w:cs="B Nazanin" w:hint="cs"/>
+          <w:sz w:val="28"/>
+          <w:szCs w:val="28"/>
+          <w:rtl/>
+          <w:lang w:bidi="fa-IR"/>
+        </w:rPr>
+        <w:t>برای پس زمینه، یک لیبل به ابعاد خیلی بزرگ درست کردیم و با استفاده از دستورات سی اس اس یک ایمج در آن قرار دادیم.</w:t>
+      </w:r>
+    </w:p>
+    <w:p>
+      <w:pPr>
+        <w:rPr>
+          <w:rFonts w:cs="B Nazanin"/>
+          <w:sz w:val="28"/>
+          <w:szCs w:val="28"/>
+          <w:rtl/>
+          <w:lang w:bidi="fa-IR"/>
+        </w:rPr>
+      </w:pPr>
+    </w:p>
+    <w:p>
+      <w:pPr>
+        <w:rPr>
+          <w:rFonts w:cs="B Nazanin"/>
+          <w:sz w:val="28"/>
+          <w:szCs w:val="28"/>
+          <w:lang w:bidi="fa-IR"/>
+        </w:rPr>
+      </w:pPr>
+      <w:r>
+        <w:rPr>
+          <w:rFonts w:cs="B Nazanin"/>
+          <w:sz w:val="28"/>
+          <w:szCs w:val="28"/>
+          <w:lang w:bidi="fa-IR"/>
+        </w:rPr>
+        <w:t>Github link: https://github.com/Arian-SK/Personal-Accounting-Ap</w:t>
+      </w:r>
+      <w:r>
+        <w:rPr>
+          <w:rFonts w:cs="B Nazanin"/>
+          <w:sz w:val="28"/>
+          <w:szCs w:val="28"/>
+          <w:lang w:bidi="fa-IR"/>
+        </w:rPr>
+        <w:t>p</w:t>
+      </w:r>
     </w:p>
     <w:sectPr>
       <w:pgSz w:w="12240" w:h="15840"/>
@@ -1191,6 +1621,127 @@
     </w:sectPr>
   </w:body>
 </w:document>
+</file>
+
+<file path=word/numbering.xml><?xml version="1.0" encoding="utf-8"?>
+<w:numbering xmlns:wpc="http://schemas.microsoft.com/office/word/2010/wordprocessingCanvas" xmlns:cx="http://schemas.microsoft.com/office/drawing/2014/chartex" xmlns:cx1="http://schemas.microsoft.com/office/drawing/2015/9/8/chartex" xmlns:cx2="http://schemas.microsoft.com/office/drawing/2015/10/21/chartex" xmlns:cx3="http://schemas.microsoft.com/office/drawing/2016/5/9/chartex" xmlns:cx4="http://schemas.microsoft.com/office/drawing/2016/5/10/chartex" xmlns:cx5="http://schemas.microsoft.com/office/drawing/2016/5/11/chartex" xmlns:cx6="http://schemas.microsoft.com/office/drawing/2016/5/12/chartex" xmlns:cx7="http://schemas.microsoft.com/office/drawing/2016/5/13/chartex" xmlns:cx8="http://schemas.microsoft.com/office/drawing/2016/5/14/chartex" xmlns:mc="http://schemas.openxmlformats.org/markup-compatibility/2006" xmlns:aink="http://schemas.microsoft.com/office/drawing/2016/ink" xmlns:am3d="http://schemas.microsoft.com/office/drawing/2017/model3d" xmlns:o="urn:schemas-microsoft-com:office:office" xmlns:oel="http://schemas.microsoft.com/office/2019/extlst" xmlns:r="http://schemas.openxmlformats.org/officeDocument/2006/relationships" xmlns:m="http://schemas.openxmlformats.org/officeDocument/2006/math" xmlns:v="urn:schemas-microsoft-com:vml" xmlns:wp14="http://schemas.microsoft.com/office/word/2010/wordprocessingDrawing" xmlns:wp="http://schemas.openxmlformats.org/drawingml/2006/wordprocessingDrawing" xmlns:w10="urn:schemas-microsoft-com:office:word" xmlns:w="http://schemas.openxmlformats.org/wordprocessingml/2006/main" xmlns:w14="http://schemas.microsoft.com/office/word/2010/wordml" xmlns:w15="http://schemas.microsoft.com/office/word/2012/wordml" xmlns:w16cex="http://schemas.microsoft.com/office/word/2018/wordml/cex" xmlns:w16cid="http://schemas.microsoft.com/office/word/2016/wordml/cid" xmlns:w16="http://schemas.microsoft.com/office/word/2018/wordml" xmlns:w16du="http://schemas.microsoft.com/office/word/2023/wordml/word16du" xmlns:w16sdtdh="http://schemas.microsoft.com/office/word/2020/wordml/sdtdatahash" xmlns:w16se="http://schemas.microsoft.com/office/word/2015/wordml/symex" xmlns:wpg="http://schemas.microsoft.com/office/word/2010/wordprocessingGroup" xmlns:wpi="http://schemas.microsoft.com/office/word/2010/wordprocessingInk" xmlns:wne="http://schemas.microsoft.com/office/word/2006/wordml" xmlns:wps="http://schemas.microsoft.com/office/word/2010/wordprocessingShape" mc:Ignorable="w14 w15 w16se w16cid w16 w16cex w16sdtdh w16du wp14">
+  <w:abstractNum w:abstractNumId="0" w15:restartNumberingAfterBreak="0">
+    <w:nsid w:val="09CB5F27"/>
+    <w:multiLevelType w:val="hybridMultilevel"/>
+    <w:tmpl w:val="71FA2764"/>
+    <w:lvl w:ilvl="0" w:tplc="04090001">
+      <w:start w:val="1"/>
+      <w:numFmt w:val="bullet"/>
+      <w:lvlText w:val=""/>
+      <w:lvlJc w:val="left"/>
+      <w:pPr>
+        <w:ind w:left="720" w:hanging="360"/>
+      </w:pPr>
+      <w:rPr>
+        <w:rFonts w:ascii="Symbol" w:hAnsi="Symbol" w:hint="default"/>
+      </w:rPr>
+    </w:lvl>
+    <w:lvl w:ilvl="1" w:tplc="04090003" w:tentative="1">
+      <w:start w:val="1"/>
+      <w:numFmt w:val="bullet"/>
+      <w:lvlText w:val="o"/>
+      <w:lvlJc w:val="left"/>
+      <w:pPr>
+        <w:ind w:left="1440" w:hanging="360"/>
+      </w:pPr>
+      <w:rPr>
+        <w:rFonts w:ascii="Courier New" w:hAnsi="Courier New" w:cs="Courier New" w:hint="default"/>
+      </w:rPr>
+    </w:lvl>
+    <w:lvl w:ilvl="2" w:tplc="04090005" w:tentative="1">
+      <w:start w:val="1"/>
+      <w:numFmt w:val="bullet"/>
+      <w:lvlText w:val=""/>
+      <w:lvlJc w:val="left"/>
+      <w:pPr>
+        <w:ind w:left="2160" w:hanging="360"/>
+      </w:pPr>
+      <w:rPr>
+        <w:rFonts w:ascii="Wingdings" w:hAnsi="Wingdings" w:hint="default"/>
+      </w:rPr>
+    </w:lvl>
+    <w:lvl w:ilvl="3" w:tplc="04090001" w:tentative="1">
+      <w:start w:val="1"/>
+      <w:numFmt w:val="bullet"/>
+      <w:lvlText w:val=""/>
+      <w:lvlJc w:val="left"/>
+      <w:pPr>
+        <w:ind w:left="2880" w:hanging="360"/>
+      </w:pPr>
+      <w:rPr>
+        <w:rFonts w:ascii="Symbol" w:hAnsi="Symbol" w:hint="default"/>
+      </w:rPr>
+    </w:lvl>
+    <w:lvl w:ilvl="4" w:tplc="04090003" w:tentative="1">
+      <w:start w:val="1"/>
+      <w:numFmt w:val="bullet"/>
+      <w:lvlText w:val="o"/>
+      <w:lvlJc w:val="left"/>
+      <w:pPr>
+        <w:ind w:left="3600" w:hanging="360"/>
+      </w:pPr>
+      <w:rPr>
+        <w:rFonts w:ascii="Courier New" w:hAnsi="Courier New" w:cs="Courier New" w:hint="default"/>
+      </w:rPr>
+    </w:lvl>
+    <w:lvl w:ilvl="5" w:tplc="04090005" w:tentative="1">
+      <w:start w:val="1"/>
+      <w:numFmt w:val="bullet"/>
+      <w:lvlText w:val=""/>
+      <w:lvlJc w:val="left"/>
+      <w:pPr>
+        <w:ind w:left="4320" w:hanging="360"/>
+      </w:pPr>
+      <w:rPr>
+        <w:rFonts w:ascii="Wingdings" w:hAnsi="Wingdings" w:hint="default"/>
+      </w:rPr>
+    </w:lvl>
+    <w:lvl w:ilvl="6" w:tplc="04090001" w:tentative="1">
+      <w:start w:val="1"/>
+      <w:numFmt w:val="bullet"/>
+      <w:lvlText w:val=""/>
+      <w:lvlJc w:val="left"/>
+      <w:pPr>
+        <w:ind w:left="5040" w:hanging="360"/>
+      </w:pPr>
+      <w:rPr>
+        <w:rFonts w:ascii="Symbol" w:hAnsi="Symbol" w:hint="default"/>
+      </w:rPr>
+    </w:lvl>
+    <w:lvl w:ilvl="7" w:tplc="04090003" w:tentative="1">
+      <w:start w:val="1"/>
+      <w:numFmt w:val="bullet"/>
+      <w:lvlText w:val="o"/>
+      <w:lvlJc w:val="left"/>
+      <w:pPr>
+        <w:ind w:left="5760" w:hanging="360"/>
+      </w:pPr>
+      <w:rPr>
+        <w:rFonts w:ascii="Courier New" w:hAnsi="Courier New" w:cs="Courier New" w:hint="default"/>
+      </w:rPr>
+    </w:lvl>
+    <w:lvl w:ilvl="8" w:tplc="04090005" w:tentative="1">
+      <w:start w:val="1"/>
+      <w:numFmt w:val="bullet"/>
+      <w:lvlText w:val=""/>
+      <w:lvlJc w:val="left"/>
+      <w:pPr>
+        <w:ind w:left="6480" w:hanging="360"/>
+      </w:pPr>
+      <w:rPr>
+        <w:rFonts w:ascii="Wingdings" w:hAnsi="Wingdings" w:hint="default"/>
+      </w:rPr>
+    </w:lvl>
+  </w:abstractNum>
+  <w:num w:numId="1" w16cid:durableId="1915161456">
+    <w:abstractNumId w:val="0"/>
+  </w:num>
+</w:numbering>
 </file>
 
 <file path=word/styles.xml><?xml version="1.0" encoding="utf-8"?>
@@ -1621,6 +2172,17 @@
     <w:semiHidden/>
     <w:unhideWhenUsed/>
   </w:style>
+  <w:style w:type="paragraph" w:styleId="ListParagraph">
+    <w:name w:val="List Paragraph"/>
+    <w:basedOn w:val="Normal"/>
+    <w:uiPriority w:val="34"/>
+    <w:qFormat/>
+    <w:rsid w:val="00644D5C"/>
+    <w:pPr>
+      <w:ind w:left="720"/>
+      <w:contextualSpacing/>
+    </w:pPr>
+  </w:style>
 </w:styles>
 </file>
 

</xml_diff>